<commit_message>
Actualizacion de Objetos Sin Sepa
</commit_message>
<xml_diff>
--- a/05 Manuales/Requerimientos.docx
+++ b/05 Manuales/Requerimientos.docx
@@ -232,14 +232,41 @@
           <w:b/>
           <w:lang w:val="es-ES"/>
         </w:rPr>
-        <w:t>AgenteServicio</w:t>
+        <w:t>Agente</w:t>
+      </w:r>
+      <w:r>
+        <w:rPr>
+          <w:b/>
+          <w:lang w:val="es-ES"/>
+        </w:rPr>
+        <w:t>Citas</w:t>
       </w:r>
       <w:proofErr w:type="spellEnd"/>
       <w:r>
         <w:rPr>
           <w:lang w:val="es-ES"/>
         </w:rPr>
-        <w:t>: Se solicita el Agente de Servicio que se usa en la afectación de Citas servicio, esto es por validaciones que no permiten la afectación si no está capturado un agente de servicio en la ventana.</w:t>
+        <w:t>: Se solicita el Agente de Servicio que se usa en la afectación de Citas servicio, esto es por validaciones que no permiten la afectación si no está capturado un agente de servicio en la ventana</w:t>
+      </w:r>
+      <w:r>
+        <w:rPr>
+          <w:lang w:val="es-ES"/>
+        </w:rPr>
+        <w:t xml:space="preserve"> </w:t>
+      </w:r>
+      <w:proofErr w:type="spellStart"/>
+      <w:r>
+        <w:rPr>
+          <w:lang w:val="es-ES"/>
+        </w:rPr>
+        <w:t>InformacionAdicional</w:t>
+      </w:r>
+      <w:proofErr w:type="spellEnd"/>
+      <w:r>
+        <w:rPr>
+          <w:lang w:val="es-ES"/>
+        </w:rPr>
+        <w:t>.</w:t>
       </w:r>
     </w:p>
     <w:p>
@@ -261,14 +288,20 @@
           <w:b/>
           <w:lang w:val="es-ES"/>
         </w:rPr>
-        <w:t>ClienteSeekop</w:t>
+        <w:t>AgenteServicioDefault</w:t>
       </w:r>
       <w:proofErr w:type="spellEnd"/>
       <w:r>
         <w:rPr>
           <w:lang w:val="es-ES"/>
         </w:rPr>
-        <w:t>: Se solicita que la agencia genere un cliente genérico por Agencia, este cliente genérico es el que se estará configurando para que aparezca en las citas confirmadas.</w:t>
+        <w:t>:</w:t>
+      </w:r>
+      <w:r>
+        <w:rPr>
+          <w:lang w:val="es-ES"/>
+        </w:rPr>
+        <w:t xml:space="preserve"> Agente de Servicio que se pueda usar por Default en el caso de que Seekop no proporcione un Agente de Servicio con Horario.</w:t>
       </w:r>
     </w:p>
     <w:p>
@@ -284,18 +317,20 @@
           <w:lang w:val="es-ES"/>
         </w:rPr>
       </w:pPr>
+      <w:proofErr w:type="spellStart"/>
       <w:r>
         <w:rPr>
           <w:b/>
           <w:lang w:val="es-ES"/>
         </w:rPr>
-        <w:t>Catálogo de Unidades a Mostrar</w:t>
-      </w:r>
-      <w:r>
-        <w:rPr>
-          <w:lang w:val="es-ES"/>
-        </w:rPr>
-        <w:t xml:space="preserve"> (Catalogo General por Distribuidor): Este catálogo debe de poseer las unidades que la agencia quiere que se muestren en la página de Seekop.</w:t>
+        <w:t>ClienteSeekop</w:t>
+      </w:r>
+      <w:proofErr w:type="spellEnd"/>
+      <w:r>
+        <w:rPr>
+          <w:lang w:val="es-ES"/>
+        </w:rPr>
+        <w:t>: Se solicita que la agencia genere un cliente genérico por Agencia, este cliente genérico es el que se estará configurando para que aparezca en las citas confirmadas.</w:t>
       </w:r>
     </w:p>
     <w:p>
@@ -316,13 +351,13 @@
           <w:b/>
           <w:lang w:val="es-ES"/>
         </w:rPr>
-        <w:t>Catálogo de Operaciones a Mostrar</w:t>
-      </w:r>
-      <w:r>
-        <w:rPr>
-          <w:lang w:val="es-ES"/>
-        </w:rPr>
-        <w:t xml:space="preserve"> (Catalogo General por Distribuidor): Este catálogo debe ser con los artículos de paquetes u operación es que las agencias quieren que se muestren en la página de Seekop, estos artículos deben poseen la descripción de la operación que se puede realizar.</w:t>
+        <w:t>Catálogo de Unidades a Mostrar</w:t>
+      </w:r>
+      <w:r>
+        <w:rPr>
+          <w:lang w:val="es-ES"/>
+        </w:rPr>
+        <w:t xml:space="preserve"> (Catalogo General por Distribuidor): Este catálogo debe de poseer las unidades que la agencia quiere que se muestren en la página de Seekop.</w:t>
       </w:r>
     </w:p>
     <w:p>
@@ -338,6 +373,33 @@
           <w:lang w:val="es-ES"/>
         </w:rPr>
       </w:pPr>
+      <w:r>
+        <w:rPr>
+          <w:b/>
+          <w:lang w:val="es-ES"/>
+        </w:rPr>
+        <w:t>Catálogo de Operaciones a Mostrar</w:t>
+      </w:r>
+      <w:r>
+        <w:rPr>
+          <w:lang w:val="es-ES"/>
+        </w:rPr>
+        <w:t xml:space="preserve"> (Catalogo General por Distribuidor): Este catálogo debe ser con los artículos de paquetes u operación es que las agencias quieren que se muestren en la página de Seekop, estos artículos deben poseen la descripción de la operación que se puede realizar.</w:t>
+      </w:r>
+    </w:p>
+    <w:p>
+      <w:pPr>
+        <w:pStyle w:val="Prrafodelista"/>
+        <w:numPr>
+          <w:ilvl w:val="0"/>
+          <w:numId w:val="8"/>
+        </w:numPr>
+        <w:spacing w:line="276" w:lineRule="auto"/>
+        <w:jc w:val="both"/>
+        <w:rPr>
+          <w:lang w:val="es-ES"/>
+        </w:rPr>
+      </w:pPr>
       <w:proofErr w:type="spellStart"/>
       <w:r>
         <w:rPr>
@@ -380,23 +442,7 @@
           <w:sz w:val="28"/>
           <w:lang w:val="es-ES"/>
         </w:rPr>
-        <w:t xml:space="preserve">Configurar Tiempo de Recepción en cada </w:t>
-      </w:r>
-      <w:proofErr w:type="spellStart"/>
-      <w:r>
-        <w:rPr>
-          <w:sz w:val="28"/>
-          <w:lang w:val="es-ES"/>
-        </w:rPr>
-        <w:t>Sucucursal</w:t>
-      </w:r>
-      <w:proofErr w:type="spellEnd"/>
-      <w:r>
-        <w:rPr>
-          <w:sz w:val="28"/>
-          <w:lang w:val="es-ES"/>
-        </w:rPr>
-        <w:t>, esto para saber el horario de agentes</w:t>
+        <w:t>Configurar Tiempo de Recepción en cada Sucursal, esto para saber el horario de agentes</w:t>
       </w:r>
       <w:r>
         <w:rPr>
@@ -447,17 +493,15 @@
         <w:adjustRightInd w:val="0"/>
         <w:spacing w:after="0" w:line="240" w:lineRule="auto"/>
         <w:rPr>
-          <w:rFonts w:ascii="Consolas" w:hAnsi="Consolas" w:cs="Consolas"/>
-          <w:color w:val="FF0000"/>
-          <w:sz w:val="19"/>
-          <w:szCs w:val="19"/>
-        </w:rPr>
-      </w:pPr>
-      <w:r>
-        <w:rPr>
           <w:sz w:val="28"/>
           <w:lang w:val="es-ES"/>
         </w:rPr>
+      </w:pPr>
+      <w:r>
+        <w:rPr>
+          <w:sz w:val="28"/>
+          <w:lang w:val="es-ES"/>
+        </w:rPr>
         <w:t>Parámetros de Interfaz:</w:t>
       </w:r>
       <w:r>
@@ -467,27 +511,6 @@
         </w:rPr>
         <w:t xml:space="preserve"> </w:t>
       </w:r>
-      <w:proofErr w:type="spellStart"/>
-      <w:r>
-        <w:rPr>
-          <w:rFonts w:ascii="Consolas" w:hAnsi="Consolas" w:cs="Consolas"/>
-          <w:color w:val="FF0000"/>
-          <w:sz w:val="19"/>
-          <w:szCs w:val="19"/>
-        </w:rPr>
-        <w:t>S</w:t>
-      </w:r>
-      <w:r>
-        <w:rPr>
-          <w:rFonts w:ascii="Consolas" w:hAnsi="Consolas" w:cs="Consolas"/>
-          <w:b/>
-          <w:color w:val="FF0000"/>
-          <w:sz w:val="19"/>
-          <w:szCs w:val="19"/>
-        </w:rPr>
-        <w:t>eekopCitas</w:t>
-      </w:r>
-      <w:proofErr w:type="spellEnd"/>
     </w:p>
     <w:p>
       <w:pPr>
@@ -498,7 +521,7 @@
         <w:rPr>
           <w:rFonts w:ascii="Consolas" w:hAnsi="Consolas" w:cs="Consolas"/>
           <w:color w:val="FF0000"/>
-          <w:sz w:val="16"/>
+          <w:sz w:val="19"/>
           <w:szCs w:val="19"/>
         </w:rPr>
       </w:pPr>
@@ -507,19 +530,20 @@
         <w:rPr>
           <w:rFonts w:ascii="Consolas" w:hAnsi="Consolas" w:cs="Consolas"/>
           <w:color w:val="FF0000"/>
-          <w:sz w:val="16"/>
-          <w:szCs w:val="19"/>
-        </w:rPr>
-        <w:t>SK</w:t>
-      </w:r>
-      <w:r>
-        <w:rPr>
-          <w:rFonts w:ascii="Consolas" w:hAnsi="Consolas" w:cs="Consolas"/>
+          <w:sz w:val="19"/>
+          <w:szCs w:val="19"/>
+        </w:rPr>
+        <w:t>S</w:t>
+      </w:r>
+      <w:r>
+        <w:rPr>
+          <w:rFonts w:ascii="Consolas" w:hAnsi="Consolas" w:cs="Consolas"/>
+          <w:b/>
           <w:color w:val="FF0000"/>
-          <w:sz w:val="16"/>
-          <w:szCs w:val="19"/>
-        </w:rPr>
-        <w:t>Usuario</w:t>
+          <w:sz w:val="19"/>
+          <w:szCs w:val="19"/>
+        </w:rPr>
+        <w:t>eekopCitas</w:t>
       </w:r>
       <w:proofErr w:type="spellEnd"/>
     </w:p>
@@ -553,7 +577,7 @@
           <w:sz w:val="16"/>
           <w:szCs w:val="19"/>
         </w:rPr>
-        <w:t>AgenteServicio</w:t>
+        <w:t>Usuario</w:t>
       </w:r>
       <w:proofErr w:type="spellEnd"/>
     </w:p>
@@ -565,7 +589,7 @@
         <w:spacing w:after="0" w:line="240" w:lineRule="auto"/>
         <w:rPr>
           <w:rFonts w:ascii="Consolas" w:hAnsi="Consolas" w:cs="Consolas"/>
-          <w:color w:val="808080"/>
+          <w:color w:val="FF0000"/>
           <w:sz w:val="16"/>
           <w:szCs w:val="19"/>
         </w:rPr>
@@ -587,156 +611,18 @@
           <w:sz w:val="16"/>
           <w:szCs w:val="19"/>
         </w:rPr>
-        <w:t>EndPointConcludeAppointments</w:t>
+        <w:t>Agente</w:t>
+      </w:r>
+      <w:r>
+        <w:rPr>
+          <w:rFonts w:ascii="Consolas" w:hAnsi="Consolas" w:cs="Consolas"/>
+          <w:color w:val="FF0000"/>
+          <w:sz w:val="16"/>
+          <w:szCs w:val="19"/>
+        </w:rPr>
+        <w:t>Citas</w:t>
       </w:r>
       <w:proofErr w:type="spellEnd"/>
-      <w:r>
-        <w:rPr>
-          <w:rFonts w:ascii="Consolas" w:hAnsi="Consolas" w:cs="Consolas"/>
-          <w:color w:val="FF0000"/>
-          <w:sz w:val="16"/>
-          <w:szCs w:val="19"/>
-        </w:rPr>
-        <w:t xml:space="preserve"> </w:t>
-      </w:r>
-      <w:r>
-        <w:rPr>
-          <w:rFonts w:ascii="Consolas" w:hAnsi="Consolas" w:cs="Consolas"/>
-          <w:color w:val="FF0000"/>
-          <w:sz w:val="16"/>
-          <w:szCs w:val="19"/>
-        </w:rPr>
-        <w:t>=</w:t>
-      </w:r>
-      <w:r>
-        <w:rPr>
-          <w:rFonts w:ascii="Consolas" w:hAnsi="Consolas" w:cs="Consolas"/>
-          <w:color w:val="0000FF"/>
-          <w:sz w:val="16"/>
-          <w:szCs w:val="19"/>
-        </w:rPr>
-        <w:t xml:space="preserve"> https:</w:t>
-      </w:r>
-      <w:r>
-        <w:rPr>
-          <w:rFonts w:ascii="Consolas" w:hAnsi="Consolas" w:cs="Consolas"/>
-          <w:color w:val="808080"/>
-          <w:sz w:val="16"/>
-          <w:szCs w:val="19"/>
-        </w:rPr>
-        <w:t>//</w:t>
-      </w:r>
-      <w:r>
-        <w:rPr>
-          <w:rFonts w:ascii="Consolas" w:hAnsi="Consolas" w:cs="Consolas"/>
-          <w:sz w:val="16"/>
-          <w:szCs w:val="19"/>
-        </w:rPr>
-        <w:t>apinissan</w:t>
-      </w:r>
-      <w:r>
-        <w:rPr>
-          <w:rFonts w:ascii="Consolas" w:hAnsi="Consolas" w:cs="Consolas"/>
-          <w:color w:val="808080"/>
-          <w:sz w:val="16"/>
-          <w:szCs w:val="19"/>
-        </w:rPr>
-        <w:t>.</w:t>
-      </w:r>
-      <w:r>
-        <w:rPr>
-          <w:rFonts w:ascii="Consolas" w:hAnsi="Consolas" w:cs="Consolas"/>
-          <w:sz w:val="16"/>
-          <w:szCs w:val="19"/>
-        </w:rPr>
-        <w:t>intelisis</w:t>
-      </w:r>
-      <w:r>
-        <w:rPr>
-          <w:rFonts w:ascii="Consolas" w:hAnsi="Consolas" w:cs="Consolas"/>
-          <w:color w:val="808080"/>
-          <w:sz w:val="16"/>
-          <w:szCs w:val="19"/>
-        </w:rPr>
-        <w:t>-</w:t>
-      </w:r>
-      <w:r>
-        <w:rPr>
-          <w:rFonts w:ascii="Consolas" w:hAnsi="Consolas" w:cs="Consolas"/>
-          <w:sz w:val="16"/>
-          <w:szCs w:val="19"/>
-        </w:rPr>
-        <w:t>solutions</w:t>
-      </w:r>
-      <w:r>
-        <w:rPr>
-          <w:rFonts w:ascii="Consolas" w:hAnsi="Consolas" w:cs="Consolas"/>
-          <w:color w:val="808080"/>
-          <w:sz w:val="16"/>
-          <w:szCs w:val="19"/>
-        </w:rPr>
-        <w:t>.</w:t>
-      </w:r>
-      <w:r>
-        <w:rPr>
-          <w:rFonts w:ascii="Consolas" w:hAnsi="Consolas" w:cs="Consolas"/>
-          <w:color w:val="0000FF"/>
-          <w:sz w:val="16"/>
-          <w:szCs w:val="19"/>
-        </w:rPr>
-        <w:t>com:</w:t>
-      </w:r>
-      <w:r>
-        <w:rPr>
-          <w:rFonts w:ascii="Consolas" w:hAnsi="Consolas" w:cs="Consolas"/>
-          <w:sz w:val="16"/>
-          <w:szCs w:val="19"/>
-        </w:rPr>
-        <w:t>8443</w:t>
-      </w:r>
-      <w:r>
-        <w:rPr>
-          <w:rFonts w:ascii="Consolas" w:hAnsi="Consolas" w:cs="Consolas"/>
-          <w:color w:val="808080"/>
-          <w:sz w:val="16"/>
-          <w:szCs w:val="19"/>
-        </w:rPr>
-        <w:t>/</w:t>
-      </w:r>
-      <w:r>
-        <w:rPr>
-          <w:rFonts w:ascii="Consolas" w:hAnsi="Consolas" w:cs="Consolas"/>
-          <w:sz w:val="16"/>
-          <w:szCs w:val="19"/>
-        </w:rPr>
-        <w:t>api</w:t>
-      </w:r>
-      <w:r>
-        <w:rPr>
-          <w:rFonts w:ascii="Consolas" w:hAnsi="Consolas" w:cs="Consolas"/>
-          <w:color w:val="808080"/>
-          <w:sz w:val="16"/>
-          <w:szCs w:val="19"/>
-        </w:rPr>
-        <w:t>/</w:t>
-      </w:r>
-      <w:r>
-        <w:rPr>
-          <w:rFonts w:ascii="Consolas" w:hAnsi="Consolas" w:cs="Consolas"/>
-          <w:sz w:val="16"/>
-          <w:szCs w:val="19"/>
-        </w:rPr>
-        <w:t>concludeAppointments</w:t>
-      </w:r>
-      <w:r>
-        <w:rPr>
-          <w:rFonts w:ascii="Consolas" w:hAnsi="Consolas" w:cs="Consolas"/>
-          <w:color w:val="808080"/>
-          <w:sz w:val="16"/>
-          <w:szCs w:val="19"/>
-        </w:rPr>
-        <w:t>/</w:t>
-      </w:r>
     </w:p>
     <w:p>
       <w:pPr>
@@ -751,7 +637,6 @@
           <w:szCs w:val="19"/>
         </w:rPr>
       </w:pPr>
-      <w:bookmarkStart w:id="0" w:name="_GoBack"/>
       <w:proofErr w:type="spellStart"/>
       <w:r>
         <w:rPr>
@@ -760,8 +645,9 @@
           <w:sz w:val="16"/>
           <w:szCs w:val="19"/>
         </w:rPr>
-        <w:t>SK</w:t>
-      </w:r>
+        <w:t>SKAgenteDefaultSeekop</w:t>
+      </w:r>
+      <w:proofErr w:type="spellEnd"/>
       <w:r>
         <w:rPr>
           <w:rFonts w:ascii="Consolas" w:hAnsi="Consolas" w:cs="Consolas"/>
@@ -769,11 +655,9 @@
           <w:sz w:val="16"/>
           <w:szCs w:val="19"/>
         </w:rPr>
-        <w:t>ClienteSeekop</w:t>
-      </w:r>
-      <w:proofErr w:type="spellEnd"/>
+        <w:t xml:space="preserve"> </w:t>
+      </w:r>
     </w:p>
-    <w:bookmarkEnd w:id="0"/>
     <w:p>
       <w:pPr>
         <w:autoSpaceDE w:val="0"/>
@@ -787,6 +671,26 @@
           <w:szCs w:val="19"/>
         </w:rPr>
       </w:pPr>
+      <w:proofErr w:type="spellStart"/>
+      <w:r>
+        <w:rPr>
+          <w:rFonts w:ascii="Consolas" w:hAnsi="Consolas" w:cs="Consolas"/>
+          <w:color w:val="FF0000"/>
+          <w:sz w:val="16"/>
+          <w:szCs w:val="19"/>
+        </w:rPr>
+        <w:t>SK</w:t>
+      </w:r>
+      <w:r>
+        <w:rPr>
+          <w:rFonts w:ascii="Consolas" w:hAnsi="Consolas" w:cs="Consolas"/>
+          <w:color w:val="FF0000"/>
+          <w:sz w:val="16"/>
+          <w:szCs w:val="19"/>
+        </w:rPr>
+        <w:t>ClienteSeekop</w:t>
+      </w:r>
+      <w:proofErr w:type="spellEnd"/>
     </w:p>
     <w:p>
       <w:pPr>
@@ -796,12 +700,21 @@
         <w:spacing w:after="0" w:line="240" w:lineRule="auto"/>
         <w:rPr>
           <w:rFonts w:ascii="Consolas" w:hAnsi="Consolas" w:cs="Consolas"/>
+          <w:color w:val="808080"/>
+          <w:sz w:val="16"/>
+          <w:szCs w:val="19"/>
+        </w:rPr>
+      </w:pPr>
+      <w:proofErr w:type="spellStart"/>
+      <w:r>
+        <w:rPr>
+          <w:rFonts w:ascii="Consolas" w:hAnsi="Consolas" w:cs="Consolas"/>
           <w:color w:val="FF0000"/>
           <w:sz w:val="16"/>
           <w:szCs w:val="19"/>
         </w:rPr>
-      </w:pPr>
-      <w:proofErr w:type="spellStart"/>
+        <w:t>SK</w:t>
+      </w:r>
       <w:r>
         <w:rPr>
           <w:rFonts w:ascii="Consolas" w:hAnsi="Consolas" w:cs="Consolas"/>
@@ -809,8 +722,9 @@
           <w:sz w:val="16"/>
           <w:szCs w:val="19"/>
         </w:rPr>
-        <w:t>SK</w:t>
-      </w:r>
+        <w:t>EndPointConcludeAppointments</w:t>
+      </w:r>
+      <w:proofErr w:type="spellEnd"/>
       <w:r>
         <w:rPr>
           <w:rFonts w:ascii="Consolas" w:hAnsi="Consolas" w:cs="Consolas"/>
@@ -818,9 +732,8 @@
           <w:sz w:val="16"/>
           <w:szCs w:val="19"/>
         </w:rPr>
-        <w:t>AlmacenCitas</w:t>
-      </w:r>
-      <w:proofErr w:type="spellEnd"/>
+        <w:t xml:space="preserve"> </w:t>
+      </w:r>
       <w:r>
         <w:rPr>
           <w:rFonts w:ascii="Consolas" w:hAnsi="Consolas" w:cs="Consolas"/>
@@ -828,7 +741,16 @@
           <w:sz w:val="16"/>
           <w:szCs w:val="19"/>
         </w:rPr>
-        <w:sym w:font="Wingdings" w:char="F0E0"/>
+        <w:t>=</w:t>
+      </w:r>
+      <w:r>
+        <w:rPr>
+          <w:rFonts w:ascii="Consolas" w:hAnsi="Consolas" w:cs="Consolas"/>
+          <w:color w:val="0000FF"/>
+          <w:sz w:val="16"/>
+          <w:szCs w:val="19"/>
+        </w:rPr>
+        <w:t xml:space="preserve"> </w:t>
       </w:r>
       <w:r>
         <w:rPr>
@@ -837,19 +759,42 @@
           <w:sz w:val="16"/>
           <w:szCs w:val="19"/>
         </w:rPr>
-        <w:t xml:space="preserve">Uso en </w:t>
-      </w:r>
-      <w:proofErr w:type="spellStart"/>
-      <w:r>
-        <w:rPr>
-          <w:rFonts w:ascii="Consolas" w:hAnsi="Consolas" w:cs="Consolas"/>
-          <w:color w:val="FF0000"/>
-          <w:sz w:val="16"/>
-          <w:szCs w:val="19"/>
-        </w:rPr>
-        <w:t>Inlosa</w:t>
-      </w:r>
-      <w:proofErr w:type="spellEnd"/>
+        <w:t>https://apinissan.intelisis-solutions.com:8443/</w:t>
+      </w:r>
+      <w:r>
+        <w:rPr>
+          <w:rFonts w:ascii="Consolas" w:hAnsi="Consolas" w:cs="Consolas"/>
+          <w:sz w:val="16"/>
+          <w:szCs w:val="19"/>
+        </w:rPr>
+        <w:t>api</w:t>
+      </w:r>
+      <w:r>
+        <w:rPr>
+          <w:rFonts w:ascii="Consolas" w:hAnsi="Consolas" w:cs="Consolas"/>
+          <w:color w:val="808080"/>
+          <w:sz w:val="16"/>
+          <w:szCs w:val="19"/>
+        </w:rPr>
+        <w:t>/</w:t>
+      </w:r>
+      <w:r>
+        <w:rPr>
+          <w:rFonts w:ascii="Consolas" w:hAnsi="Consolas" w:cs="Consolas"/>
+          <w:sz w:val="16"/>
+          <w:szCs w:val="19"/>
+        </w:rPr>
+        <w:t>concludeAppointments</w:t>
+      </w:r>
+      <w:r>
+        <w:rPr>
+          <w:rFonts w:ascii="Consolas" w:hAnsi="Consolas" w:cs="Consolas"/>
+          <w:color w:val="808080"/>
+          <w:sz w:val="16"/>
+          <w:szCs w:val="19"/>
+        </w:rPr>
+        <w:t>/</w:t>
+      </w:r>
     </w:p>
     <w:p>
       <w:pPr>
@@ -864,14 +809,89 @@
           <w:szCs w:val="19"/>
         </w:rPr>
       </w:pPr>
+      <w:proofErr w:type="spellStart"/>
+      <w:r>
+        <w:rPr>
+          <w:rFonts w:ascii="Consolas" w:hAnsi="Consolas" w:cs="Consolas"/>
+          <w:color w:val="FF0000"/>
+          <w:sz w:val="16"/>
+          <w:szCs w:val="19"/>
+        </w:rPr>
+        <w:t>SK</w:t>
+      </w:r>
+      <w:r>
+        <w:rPr>
+          <w:rFonts w:ascii="Consolas" w:hAnsi="Consolas" w:cs="Consolas"/>
+          <w:color w:val="FF0000"/>
+          <w:sz w:val="16"/>
+          <w:szCs w:val="19"/>
+        </w:rPr>
+        <w:t>AlmacenCitas</w:t>
+      </w:r>
+      <w:proofErr w:type="spellEnd"/>
+      <w:r>
+        <w:rPr>
+          <w:rFonts w:ascii="Consolas" w:hAnsi="Consolas" w:cs="Consolas"/>
+          <w:color w:val="FF0000"/>
+          <w:sz w:val="16"/>
+          <w:szCs w:val="19"/>
+        </w:rPr>
+        <w:t xml:space="preserve"> </w:t>
+      </w:r>
+      <w:r>
+        <w:rPr>
+          <w:rFonts w:ascii="Consolas" w:hAnsi="Consolas" w:cs="Consolas"/>
+          <w:color w:val="FF0000"/>
+          <w:sz w:val="16"/>
+          <w:szCs w:val="19"/>
+        </w:rPr>
+        <w:sym w:font="Wingdings" w:char="F0E0"/>
+      </w:r>
+      <w:r>
+        <w:rPr>
+          <w:rFonts w:ascii="Consolas" w:hAnsi="Consolas" w:cs="Consolas"/>
+          <w:color w:val="FF0000"/>
+          <w:sz w:val="16"/>
+          <w:szCs w:val="19"/>
+        </w:rPr>
+        <w:t xml:space="preserve"> </w:t>
+      </w:r>
+      <w:r>
+        <w:rPr>
+          <w:rFonts w:ascii="Consolas" w:hAnsi="Consolas" w:cs="Consolas"/>
+          <w:color w:val="FF0000"/>
+          <w:sz w:val="16"/>
+          <w:szCs w:val="19"/>
+        </w:rPr>
+        <w:t xml:space="preserve">Uso en </w:t>
+      </w:r>
+      <w:proofErr w:type="spellStart"/>
+      <w:r>
+        <w:rPr>
+          <w:rFonts w:ascii="Consolas" w:hAnsi="Consolas" w:cs="Consolas"/>
+          <w:color w:val="FF0000"/>
+          <w:sz w:val="16"/>
+          <w:szCs w:val="19"/>
+        </w:rPr>
+        <w:t>Inlosa</w:t>
+      </w:r>
+      <w:proofErr w:type="spellEnd"/>
     </w:p>
     <w:p>
       <w:pPr>
-        <w:rPr>
-          <w:sz w:val="28"/>
-          <w:lang w:val="es-ES"/>
-        </w:rPr>
-      </w:pPr>
+        <w:autoSpaceDE w:val="0"/>
+        <w:autoSpaceDN w:val="0"/>
+        <w:adjustRightInd w:val="0"/>
+        <w:spacing w:after="0" w:line="240" w:lineRule="auto"/>
+        <w:rPr>
+          <w:rFonts w:ascii="Consolas" w:hAnsi="Consolas" w:cs="Consolas"/>
+          <w:color w:val="FF0000"/>
+          <w:sz w:val="16"/>
+          <w:szCs w:val="19"/>
+        </w:rPr>
+      </w:pPr>
+      <w:bookmarkStart w:id="0" w:name="_GoBack"/>
+      <w:bookmarkEnd w:id="0"/>
     </w:p>
     <w:sectPr>
       <w:headerReference w:type="default" r:id="rId8"/>
@@ -3039,7 +3059,7 @@
 </file>
 
 <file path=customXml/itemProps1.xml><?xml version="1.0" encoding="utf-8"?>
-<ds:datastoreItem xmlns:ds="http://schemas.openxmlformats.org/officeDocument/2006/customXml" ds:itemID="{D264BBC7-8F0C-49EC-9175-A9EACB19A116}">
+<ds:datastoreItem xmlns:ds="http://schemas.openxmlformats.org/officeDocument/2006/customXml" ds:itemID="{9440DF6D-29D6-4305-A68E-A937BBC5B0C6}">
   <ds:schemaRefs>
     <ds:schemaRef ds:uri="http://schemas.openxmlformats.org/officeDocument/2006/bibliography"/>
   </ds:schemaRefs>

</xml_diff>